<commit_message>
Fix salah var stnkh menjadi stnskh
</commit_message>
<xml_diff>
--- a/public/templates/temp_suketdomisili.docx
+++ b/public/templates/temp_suketdomisili.docx
@@ -60,7 +60,6 @@
           <w14:ligatures w14:val="none"/>
         </w:rPr>
       </w:pPr>
-      <w:proofErr w:type="spellStart"/>
       <w:r>
         <w:rPr>
           <w:rFonts w:eastAsia="Times New Roman" w:cs="Times New Roman"/>
@@ -70,9 +69,8 @@
           <w:lang w:eastAsia="en-ID"/>
           <w14:ligatures w14:val="none"/>
         </w:rPr>
-        <w:t>Nomor</w:t>
-      </w:r>
-      <w:proofErr w:type="spellEnd"/>
+        <w:t xml:space="preserve">Nomor :      </w:t>
+      </w:r>
       <w:r>
         <w:rPr>
           <w:rFonts w:eastAsia="Times New Roman" w:cs="Times New Roman"/>
@@ -82,7 +80,7 @@
           <w:lang w:eastAsia="en-ID"/>
           <w14:ligatures w14:val="none"/>
         </w:rPr>
-        <w:t xml:space="preserve"> :      </w:t>
+        <w:t>_</w:t>
       </w:r>
       <w:r>
         <w:rPr>
@@ -93,42 +91,7 @@
           <w:lang w:eastAsia="en-ID"/>
           <w14:ligatures w14:val="none"/>
         </w:rPr>
-        <w:t>_</w:t>
-      </w:r>
-      <w:r>
-        <w:rPr>
-          <w:rFonts w:eastAsia="Times New Roman" w:cs="Times New Roman"/>
-          <w:color w:val="000000"/>
-          <w:kern w:val="0"/>
-          <w:szCs w:val="24"/>
-          <w:lang w:eastAsia="en-ID"/>
-          <w14:ligatures w14:val="none"/>
-        </w:rPr>
-        <w:t xml:space="preserve">/ </w:t>
-      </w:r>
-      <w:proofErr w:type="spellStart"/>
-      <w:r>
-        <w:rPr>
-          <w:rFonts w:eastAsia="Times New Roman" w:cs="Times New Roman"/>
-          <w:color w:val="000000"/>
-          <w:kern w:val="0"/>
-          <w:szCs w:val="24"/>
-          <w:lang w:eastAsia="en-ID"/>
-          <w14:ligatures w14:val="none"/>
-        </w:rPr>
-        <w:t>S.Ket</w:t>
-      </w:r>
-      <w:proofErr w:type="spellEnd"/>
-      <w:r>
-        <w:rPr>
-          <w:rFonts w:eastAsia="Times New Roman" w:cs="Times New Roman"/>
-          <w:color w:val="000000"/>
-          <w:kern w:val="0"/>
-          <w:szCs w:val="24"/>
-          <w:lang w:eastAsia="en-ID"/>
-          <w14:ligatures w14:val="none"/>
-        </w:rPr>
-        <w:t>. / DT /</w:t>
+        <w:t>/ S.Ket. / DT /</w:t>
       </w:r>
       <w:r>
         <w:rPr>
@@ -238,319 +201,7 @@
           <w:lang w:eastAsia="en-ID"/>
           <w14:ligatures w14:val="none"/>
         </w:rPr>
-        <w:t xml:space="preserve">Yang </w:t>
-      </w:r>
-      <w:proofErr w:type="spellStart"/>
-      <w:r>
-        <w:rPr>
-          <w:rFonts w:eastAsia="Times New Roman" w:cs="Times New Roman"/>
-          <w:color w:val="000000"/>
-          <w:kern w:val="0"/>
-          <w:szCs w:val="24"/>
-          <w:lang w:eastAsia="en-ID"/>
-          <w14:ligatures w14:val="none"/>
-        </w:rPr>
-        <w:t>bertanda</w:t>
-      </w:r>
-      <w:proofErr w:type="spellEnd"/>
-      <w:r>
-        <w:rPr>
-          <w:rFonts w:eastAsia="Times New Roman" w:cs="Times New Roman"/>
-          <w:color w:val="000000"/>
-          <w:kern w:val="0"/>
-          <w:szCs w:val="24"/>
-          <w:lang w:eastAsia="en-ID"/>
-          <w14:ligatures w14:val="none"/>
-        </w:rPr>
-        <w:t xml:space="preserve"> </w:t>
-      </w:r>
-      <w:proofErr w:type="spellStart"/>
-      <w:r>
-        <w:rPr>
-          <w:rFonts w:eastAsia="Times New Roman" w:cs="Times New Roman"/>
-          <w:color w:val="000000"/>
-          <w:kern w:val="0"/>
-          <w:szCs w:val="24"/>
-          <w:lang w:eastAsia="en-ID"/>
-          <w14:ligatures w14:val="none"/>
-        </w:rPr>
-        <w:t>tangan</w:t>
-      </w:r>
-      <w:proofErr w:type="spellEnd"/>
-      <w:r>
-        <w:rPr>
-          <w:rFonts w:eastAsia="Times New Roman" w:cs="Times New Roman"/>
-          <w:color w:val="000000"/>
-          <w:kern w:val="0"/>
-          <w:szCs w:val="24"/>
-          <w:lang w:eastAsia="en-ID"/>
-          <w14:ligatures w14:val="none"/>
-        </w:rPr>
-        <w:t xml:space="preserve"> di </w:t>
-      </w:r>
-      <w:proofErr w:type="spellStart"/>
-      <w:r>
-        <w:rPr>
-          <w:rFonts w:eastAsia="Times New Roman" w:cs="Times New Roman"/>
-          <w:color w:val="000000"/>
-          <w:kern w:val="0"/>
-          <w:szCs w:val="24"/>
-          <w:lang w:eastAsia="en-ID"/>
-          <w14:ligatures w14:val="none"/>
-        </w:rPr>
-        <w:t>bawah</w:t>
-      </w:r>
-      <w:proofErr w:type="spellEnd"/>
-      <w:r>
-        <w:rPr>
-          <w:rFonts w:eastAsia="Times New Roman" w:cs="Times New Roman"/>
-          <w:color w:val="000000"/>
-          <w:kern w:val="0"/>
-          <w:szCs w:val="24"/>
-          <w:lang w:eastAsia="en-ID"/>
-          <w14:ligatures w14:val="none"/>
-        </w:rPr>
-        <w:t xml:space="preserve"> </w:t>
-      </w:r>
-      <w:proofErr w:type="spellStart"/>
-      <w:r>
-        <w:rPr>
-          <w:rFonts w:eastAsia="Times New Roman" w:cs="Times New Roman"/>
-          <w:color w:val="000000"/>
-          <w:kern w:val="0"/>
-          <w:szCs w:val="24"/>
-          <w:lang w:eastAsia="en-ID"/>
-          <w14:ligatures w14:val="none"/>
-        </w:rPr>
-        <w:t>ini</w:t>
-      </w:r>
-      <w:proofErr w:type="spellEnd"/>
-      <w:r>
-        <w:rPr>
-          <w:rFonts w:eastAsia="Times New Roman" w:cs="Times New Roman"/>
-          <w:color w:val="000000"/>
-          <w:kern w:val="0"/>
-          <w:szCs w:val="24"/>
-          <w:lang w:eastAsia="en-ID"/>
-          <w14:ligatures w14:val="none"/>
-        </w:rPr>
-        <w:t xml:space="preserve"> </w:t>
-      </w:r>
-      <w:proofErr w:type="spellStart"/>
-      <w:r>
-        <w:rPr>
-          <w:rFonts w:eastAsia="Times New Roman" w:cs="Times New Roman"/>
-          <w:color w:val="000000"/>
-          <w:kern w:val="0"/>
-          <w:szCs w:val="24"/>
-          <w:lang w:eastAsia="en-ID"/>
-          <w14:ligatures w14:val="none"/>
-        </w:rPr>
-        <w:t>Kepala</w:t>
-      </w:r>
-      <w:proofErr w:type="spellEnd"/>
-      <w:r>
-        <w:rPr>
-          <w:rFonts w:eastAsia="Times New Roman" w:cs="Times New Roman"/>
-          <w:color w:val="000000"/>
-          <w:kern w:val="0"/>
-          <w:szCs w:val="24"/>
-          <w:lang w:eastAsia="en-ID"/>
-          <w14:ligatures w14:val="none"/>
-        </w:rPr>
-        <w:t xml:space="preserve"> </w:t>
-      </w:r>
-      <w:proofErr w:type="spellStart"/>
-      <w:r>
-        <w:rPr>
-          <w:rFonts w:eastAsia="Times New Roman" w:cs="Times New Roman"/>
-          <w:color w:val="000000"/>
-          <w:kern w:val="0"/>
-          <w:szCs w:val="24"/>
-          <w:lang w:eastAsia="en-ID"/>
-          <w14:ligatures w14:val="none"/>
-        </w:rPr>
-        <w:t>Desa</w:t>
-      </w:r>
-      <w:proofErr w:type="spellEnd"/>
-      <w:r>
-        <w:rPr>
-          <w:rFonts w:eastAsia="Times New Roman" w:cs="Times New Roman"/>
-          <w:color w:val="000000"/>
-          <w:kern w:val="0"/>
-          <w:szCs w:val="24"/>
-          <w:lang w:eastAsia="en-ID"/>
-          <w14:ligatures w14:val="none"/>
-        </w:rPr>
-        <w:t xml:space="preserve"> </w:t>
-      </w:r>
-      <w:proofErr w:type="spellStart"/>
-      <w:r>
-        <w:rPr>
-          <w:rFonts w:eastAsia="Times New Roman" w:cs="Times New Roman"/>
-          <w:color w:val="000000"/>
-          <w:kern w:val="0"/>
-          <w:szCs w:val="24"/>
-          <w:lang w:eastAsia="en-ID"/>
-          <w14:ligatures w14:val="none"/>
-        </w:rPr>
-        <w:t>Tamannyeleng</w:t>
-      </w:r>
-      <w:proofErr w:type="spellEnd"/>
-      <w:r>
-        <w:rPr>
-          <w:rFonts w:eastAsia="Times New Roman" w:cs="Times New Roman"/>
-          <w:color w:val="000000"/>
-          <w:kern w:val="0"/>
-          <w:szCs w:val="24"/>
-          <w:lang w:eastAsia="en-ID"/>
-          <w14:ligatures w14:val="none"/>
-        </w:rPr>
-        <w:t xml:space="preserve"> </w:t>
-      </w:r>
-      <w:proofErr w:type="spellStart"/>
-      <w:r>
-        <w:rPr>
-          <w:rFonts w:eastAsia="Times New Roman" w:cs="Times New Roman"/>
-          <w:color w:val="000000"/>
-          <w:kern w:val="0"/>
-          <w:szCs w:val="24"/>
-          <w:lang w:eastAsia="en-ID"/>
-          <w14:ligatures w14:val="none"/>
-        </w:rPr>
-        <w:t>Kec</w:t>
-      </w:r>
-      <w:proofErr w:type="spellEnd"/>
-      <w:r>
-        <w:rPr>
-          <w:rFonts w:eastAsia="Times New Roman" w:cs="Times New Roman"/>
-          <w:color w:val="000000"/>
-          <w:kern w:val="0"/>
-          <w:szCs w:val="24"/>
-          <w:lang w:eastAsia="en-ID"/>
-          <w14:ligatures w14:val="none"/>
-        </w:rPr>
-        <w:t xml:space="preserve">. </w:t>
-      </w:r>
-      <w:proofErr w:type="spellStart"/>
-      <w:r>
-        <w:rPr>
-          <w:rFonts w:eastAsia="Times New Roman" w:cs="Times New Roman"/>
-          <w:color w:val="000000"/>
-          <w:kern w:val="0"/>
-          <w:szCs w:val="24"/>
-          <w:lang w:eastAsia="en-ID"/>
-          <w14:ligatures w14:val="none"/>
-        </w:rPr>
-        <w:t>Barombong</w:t>
-      </w:r>
-      <w:proofErr w:type="spellEnd"/>
-      <w:r>
-        <w:rPr>
-          <w:rFonts w:eastAsia="Times New Roman" w:cs="Times New Roman"/>
-          <w:color w:val="000000"/>
-          <w:kern w:val="0"/>
-          <w:szCs w:val="24"/>
-          <w:lang w:eastAsia="en-ID"/>
-          <w14:ligatures w14:val="none"/>
-        </w:rPr>
-        <w:t xml:space="preserve"> </w:t>
-      </w:r>
-      <w:proofErr w:type="spellStart"/>
-      <w:r>
-        <w:rPr>
-          <w:rFonts w:eastAsia="Times New Roman" w:cs="Times New Roman"/>
-          <w:color w:val="000000"/>
-          <w:kern w:val="0"/>
-          <w:szCs w:val="24"/>
-          <w:lang w:eastAsia="en-ID"/>
-          <w14:ligatures w14:val="none"/>
-        </w:rPr>
-        <w:t>Kab</w:t>
-      </w:r>
-      <w:proofErr w:type="spellEnd"/>
-      <w:r>
-        <w:rPr>
-          <w:rFonts w:eastAsia="Times New Roman" w:cs="Times New Roman"/>
-          <w:color w:val="000000"/>
-          <w:kern w:val="0"/>
-          <w:szCs w:val="24"/>
-          <w:lang w:eastAsia="en-ID"/>
-          <w14:ligatures w14:val="none"/>
-        </w:rPr>
-        <w:t xml:space="preserve">. </w:t>
-      </w:r>
-      <w:proofErr w:type="spellStart"/>
-      <w:r>
-        <w:rPr>
-          <w:rFonts w:eastAsia="Times New Roman" w:cs="Times New Roman"/>
-          <w:color w:val="000000"/>
-          <w:kern w:val="0"/>
-          <w:szCs w:val="24"/>
-          <w:lang w:eastAsia="en-ID"/>
-          <w14:ligatures w14:val="none"/>
-        </w:rPr>
-        <w:t>Gowa</w:t>
-      </w:r>
-      <w:proofErr w:type="spellEnd"/>
-      <w:r>
-        <w:rPr>
-          <w:rFonts w:eastAsia="Times New Roman" w:cs="Times New Roman"/>
-          <w:color w:val="000000"/>
-          <w:kern w:val="0"/>
-          <w:szCs w:val="24"/>
-          <w:lang w:eastAsia="en-ID"/>
-          <w14:ligatures w14:val="none"/>
-        </w:rPr>
-        <w:t xml:space="preserve">, </w:t>
-      </w:r>
-      <w:proofErr w:type="spellStart"/>
-      <w:r>
-        <w:rPr>
-          <w:rFonts w:eastAsia="Times New Roman" w:cs="Times New Roman"/>
-          <w:color w:val="000000"/>
-          <w:kern w:val="0"/>
-          <w:szCs w:val="24"/>
-          <w:lang w:eastAsia="en-ID"/>
-          <w14:ligatures w14:val="none"/>
-        </w:rPr>
-        <w:t>menerangkan</w:t>
-      </w:r>
-      <w:proofErr w:type="spellEnd"/>
-      <w:r>
-        <w:rPr>
-          <w:rFonts w:eastAsia="Times New Roman" w:cs="Times New Roman"/>
-          <w:color w:val="000000"/>
-          <w:kern w:val="0"/>
-          <w:szCs w:val="24"/>
-          <w:lang w:eastAsia="en-ID"/>
-          <w14:ligatures w14:val="none"/>
-        </w:rPr>
-        <w:t xml:space="preserve"> </w:t>
-      </w:r>
-      <w:proofErr w:type="spellStart"/>
-      <w:r>
-        <w:rPr>
-          <w:rFonts w:eastAsia="Times New Roman" w:cs="Times New Roman"/>
-          <w:color w:val="000000"/>
-          <w:kern w:val="0"/>
-          <w:szCs w:val="24"/>
-          <w:lang w:eastAsia="en-ID"/>
-          <w14:ligatures w14:val="none"/>
-        </w:rPr>
-        <w:t>bahwa</w:t>
-      </w:r>
-      <w:proofErr w:type="spellEnd"/>
-      <w:r>
-        <w:rPr>
-          <w:rFonts w:eastAsia="Times New Roman" w:cs="Times New Roman"/>
-          <w:color w:val="000000"/>
-          <w:kern w:val="0"/>
-          <w:szCs w:val="24"/>
-          <w:lang w:eastAsia="en-ID"/>
-          <w14:ligatures w14:val="none"/>
-        </w:rPr>
-        <w:t xml:space="preserve"> :</w:t>
+        <w:t>Yang bertanda tangan di bawah ini Kepala Desa Tamannyeleng Kec. Barombong Kab. Gowa, menerangkan bahwa :</w:t>
       </w:r>
     </w:p>
     <w:p>
@@ -577,7 +228,6 @@
           <w14:ligatures w14:val="none"/>
         </w:rPr>
       </w:pPr>
-      <w:proofErr w:type="spellStart"/>
       <w:r>
         <w:rPr>
           <w:rFonts w:eastAsia="Times New Roman" w:cs="Times New Roman"/>
@@ -589,7 +239,6 @@
         </w:rPr>
         <w:t>Nama</w:t>
       </w:r>
-      <w:proofErr w:type="spellEnd"/>
       <w:r>
         <w:rPr>
           <w:rFonts w:eastAsia="Times New Roman" w:cs="Times New Roman"/>
@@ -643,31 +292,7 @@
           <w:lang w:val="fi-FI" w:eastAsia="en-ID"/>
           <w14:ligatures w14:val="none"/>
         </w:rPr>
-        <w:t xml:space="preserve"> {</w:t>
-      </w:r>
-      <w:proofErr w:type="spellStart"/>
-      <w:r>
-        <w:rPr>
-          <w:rFonts w:eastAsia="Times New Roman" w:cs="Times New Roman"/>
-          <w:color w:val="000000"/>
-          <w:kern w:val="0"/>
-          <w:szCs w:val="24"/>
-          <w:lang w:val="fi-FI" w:eastAsia="en-ID"/>
-          <w14:ligatures w14:val="none"/>
-        </w:rPr>
-        <w:t>name</w:t>
-      </w:r>
-      <w:proofErr w:type="spellEnd"/>
-      <w:r>
-        <w:rPr>
-          <w:rFonts w:eastAsia="Times New Roman" w:cs="Times New Roman"/>
-          <w:color w:val="000000"/>
-          <w:kern w:val="0"/>
-          <w:szCs w:val="24"/>
-          <w:lang w:val="fi-FI" w:eastAsia="en-ID"/>
-          <w14:ligatures w14:val="none"/>
-        </w:rPr>
-        <w:t>}</w:t>
+        <w:t xml:space="preserve"> {name}</w:t>
       </w:r>
     </w:p>
     <w:p>
@@ -682,67 +307,17 @@
           <w14:ligatures w14:val="none"/>
         </w:rPr>
       </w:pPr>
-      <w:proofErr w:type="spellStart"/>
-      <w:r>
-        <w:rPr>
-          <w:rFonts w:eastAsia="Times New Roman" w:cs="Times New Roman"/>
-          <w:color w:val="000000"/>
-          <w:kern w:val="0"/>
-          <w:szCs w:val="24"/>
-          <w:lang w:val="fi-FI" w:eastAsia="en-ID"/>
-          <w14:ligatures w14:val="none"/>
-        </w:rPr>
-        <w:t>Tempat</w:t>
-      </w:r>
-      <w:proofErr w:type="spellEnd"/>
-      <w:r>
-        <w:rPr>
-          <w:rFonts w:eastAsia="Times New Roman" w:cs="Times New Roman"/>
-          <w:color w:val="000000"/>
-          <w:kern w:val="0"/>
-          <w:szCs w:val="24"/>
-          <w:lang w:val="fi-FI" w:eastAsia="en-ID"/>
-          <w14:ligatures w14:val="none"/>
-        </w:rPr>
-        <w:t xml:space="preserve">, </w:t>
-      </w:r>
-      <w:proofErr w:type="spellStart"/>
-      <w:r>
-        <w:rPr>
-          <w:rFonts w:eastAsia="Times New Roman" w:cs="Times New Roman"/>
-          <w:color w:val="000000"/>
-          <w:kern w:val="0"/>
-          <w:szCs w:val="24"/>
-          <w:lang w:val="fi-FI" w:eastAsia="en-ID"/>
-          <w14:ligatures w14:val="none"/>
-        </w:rPr>
-        <w:t>Tgl</w:t>
-      </w:r>
-      <w:proofErr w:type="spellEnd"/>
-      <w:r>
-        <w:rPr>
-          <w:rFonts w:eastAsia="Times New Roman" w:cs="Times New Roman"/>
-          <w:color w:val="000000"/>
-          <w:kern w:val="0"/>
-          <w:szCs w:val="24"/>
-          <w:lang w:val="fi-FI" w:eastAsia="en-ID"/>
-          <w14:ligatures w14:val="none"/>
-        </w:rPr>
-        <w:t xml:space="preserve">. </w:t>
-      </w:r>
-      <w:proofErr w:type="spellStart"/>
-      <w:r>
-        <w:rPr>
-          <w:rFonts w:eastAsia="Times New Roman" w:cs="Times New Roman"/>
-          <w:color w:val="000000"/>
-          <w:kern w:val="0"/>
-          <w:szCs w:val="24"/>
-          <w:lang w:val="fi-FI" w:eastAsia="en-ID"/>
-          <w14:ligatures w14:val="none"/>
-        </w:rPr>
-        <w:t>Lahir</w:t>
-      </w:r>
-      <w:proofErr w:type="spellEnd"/>
+      <w:r>
+        <w:rPr>
+          <w:rFonts w:eastAsia="Times New Roman" w:cs="Times New Roman"/>
+          <w:color w:val="000000"/>
+          <w:kern w:val="0"/>
+          <w:szCs w:val="24"/>
+          <w:lang w:val="fi-FI" w:eastAsia="en-ID"/>
+          <w14:ligatures w14:val="none"/>
+        </w:rPr>
+        <w:t>Tempat, Tgl. Lahir</w:t>
+      </w:r>
       <w:r>
         <w:rPr>
           <w:rFonts w:eastAsia="Times New Roman" w:cs="Times New Roman"/>
@@ -764,55 +339,7 @@
           <w:lang w:val="fi-FI" w:eastAsia="en-ID"/>
           <w14:ligatures w14:val="none"/>
         </w:rPr>
-        <w:t xml:space="preserve"> {</w:t>
-      </w:r>
-      <w:proofErr w:type="spellStart"/>
-      <w:r>
-        <w:rPr>
-          <w:rFonts w:eastAsia="Times New Roman" w:cs="Times New Roman"/>
-          <w:color w:val="000000"/>
-          <w:kern w:val="0"/>
-          <w:szCs w:val="24"/>
-          <w:lang w:val="fi-FI" w:eastAsia="en-ID"/>
-          <w14:ligatures w14:val="none"/>
-        </w:rPr>
-        <w:t>tempatL</w:t>
-      </w:r>
-      <w:proofErr w:type="spellEnd"/>
-      <w:r>
-        <w:rPr>
-          <w:rFonts w:eastAsia="Times New Roman" w:cs="Times New Roman"/>
-          <w:color w:val="000000"/>
-          <w:kern w:val="0"/>
-          <w:szCs w:val="24"/>
-          <w:lang w:val="fi-FI" w:eastAsia="en-ID"/>
-          <w14:ligatures w14:val="none"/>
-        </w:rPr>
-        <w:t>}, {</w:t>
-      </w:r>
-      <w:proofErr w:type="spellStart"/>
-      <w:r>
-        <w:rPr>
-          <w:rFonts w:eastAsia="Times New Roman" w:cs="Times New Roman"/>
-          <w:color w:val="000000"/>
-          <w:kern w:val="0"/>
-          <w:szCs w:val="24"/>
-          <w:lang w:val="fi-FI" w:eastAsia="en-ID"/>
-          <w14:ligatures w14:val="none"/>
-        </w:rPr>
-        <w:t>tglL</w:t>
-      </w:r>
-      <w:proofErr w:type="spellEnd"/>
-      <w:r>
-        <w:rPr>
-          <w:rFonts w:eastAsia="Times New Roman" w:cs="Times New Roman"/>
-          <w:color w:val="000000"/>
-          <w:kern w:val="0"/>
-          <w:szCs w:val="24"/>
-          <w:lang w:val="fi-FI" w:eastAsia="en-ID"/>
-          <w14:ligatures w14:val="none"/>
-        </w:rPr>
-        <w:t>}</w:t>
+        <w:t xml:space="preserve"> {tempatL}, {tglL}</w:t>
       </w:r>
     </w:p>
     <w:p>
@@ -827,43 +354,17 @@
           <w14:ligatures w14:val="none"/>
         </w:rPr>
       </w:pPr>
-      <w:proofErr w:type="spellStart"/>
-      <w:r>
-        <w:rPr>
-          <w:rFonts w:eastAsia="Times New Roman" w:cs="Times New Roman"/>
-          <w:color w:val="000000"/>
-          <w:kern w:val="0"/>
-          <w:szCs w:val="24"/>
-          <w:lang w:val="fi-FI" w:eastAsia="en-ID"/>
-          <w14:ligatures w14:val="none"/>
-        </w:rPr>
-        <w:t>Jenis</w:t>
-      </w:r>
-      <w:proofErr w:type="spellEnd"/>
-      <w:r>
-        <w:rPr>
-          <w:rFonts w:eastAsia="Times New Roman" w:cs="Times New Roman"/>
-          <w:color w:val="000000"/>
-          <w:kern w:val="0"/>
-          <w:szCs w:val="24"/>
-          <w:lang w:val="fi-FI" w:eastAsia="en-ID"/>
-          <w14:ligatures w14:val="none"/>
-        </w:rPr>
-        <w:t xml:space="preserve"> </w:t>
-      </w:r>
-      <w:proofErr w:type="spellStart"/>
-      <w:r>
-        <w:rPr>
-          <w:rFonts w:eastAsia="Times New Roman" w:cs="Times New Roman"/>
-          <w:color w:val="000000"/>
-          <w:kern w:val="0"/>
-          <w:szCs w:val="24"/>
-          <w:lang w:val="fi-FI" w:eastAsia="en-ID"/>
-          <w14:ligatures w14:val="none"/>
-        </w:rPr>
-        <w:t>Kelamin</w:t>
-      </w:r>
-      <w:proofErr w:type="spellEnd"/>
+      <w:r>
+        <w:rPr>
+          <w:rFonts w:eastAsia="Times New Roman" w:cs="Times New Roman"/>
+          <w:color w:val="000000"/>
+          <w:kern w:val="0"/>
+          <w:szCs w:val="24"/>
+          <w:lang w:val="fi-FI" w:eastAsia="en-ID"/>
+          <w14:ligatures w14:val="none"/>
+        </w:rPr>
+        <w:t>Jenis Kelamin</w:t>
+      </w:r>
       <w:r>
         <w:rPr>
           <w:rFonts w:eastAsia="Times New Roman" w:cs="Times New Roman"/>
@@ -906,31 +407,7 @@
           <w:lang w:val="fi-FI" w:eastAsia="en-ID"/>
           <w14:ligatures w14:val="none"/>
         </w:rPr>
-        <w:t xml:space="preserve"> {</w:t>
-      </w:r>
-      <w:proofErr w:type="spellStart"/>
-      <w:r>
-        <w:rPr>
-          <w:rFonts w:eastAsia="Times New Roman" w:cs="Times New Roman"/>
-          <w:color w:val="000000"/>
-          <w:kern w:val="0"/>
-          <w:szCs w:val="24"/>
-          <w:lang w:val="fi-FI" w:eastAsia="en-ID"/>
-          <w14:ligatures w14:val="none"/>
-        </w:rPr>
-        <w:t>gender</w:t>
-      </w:r>
-      <w:proofErr w:type="spellEnd"/>
-      <w:r>
-        <w:rPr>
-          <w:rFonts w:eastAsia="Times New Roman" w:cs="Times New Roman"/>
-          <w:color w:val="000000"/>
-          <w:kern w:val="0"/>
-          <w:szCs w:val="24"/>
-          <w:lang w:val="fi-FI" w:eastAsia="en-ID"/>
-          <w14:ligatures w14:val="none"/>
-        </w:rPr>
-        <w:t>}</w:t>
+        <w:t xml:space="preserve"> {gender}</w:t>
       </w:r>
     </w:p>
     <w:p>
@@ -945,7 +422,6 @@
           <w14:ligatures w14:val="none"/>
         </w:rPr>
       </w:pPr>
-      <w:proofErr w:type="spellStart"/>
       <w:r>
         <w:rPr>
           <w:rFonts w:eastAsia="Times New Roman" w:cs="Times New Roman"/>
@@ -957,7 +433,6 @@
         </w:rPr>
         <w:t>Agama</w:t>
       </w:r>
-      <w:proofErr w:type="spellEnd"/>
       <w:r>
         <w:rPr>
           <w:rFonts w:eastAsia="Times New Roman" w:cs="Times New Roman"/>
@@ -1011,31 +486,7 @@
           <w:lang w:val="fi-FI" w:eastAsia="en-ID"/>
           <w14:ligatures w14:val="none"/>
         </w:rPr>
-        <w:t xml:space="preserve"> {</w:t>
-      </w:r>
-      <w:proofErr w:type="spellStart"/>
-      <w:r>
-        <w:rPr>
-          <w:rFonts w:eastAsia="Times New Roman" w:cs="Times New Roman"/>
-          <w:color w:val="000000"/>
-          <w:kern w:val="0"/>
-          <w:szCs w:val="24"/>
-          <w:lang w:val="fi-FI" w:eastAsia="en-ID"/>
-          <w14:ligatures w14:val="none"/>
-        </w:rPr>
-        <w:t>agama</w:t>
-      </w:r>
-      <w:proofErr w:type="spellEnd"/>
-      <w:r>
-        <w:rPr>
-          <w:rFonts w:eastAsia="Times New Roman" w:cs="Times New Roman"/>
-          <w:color w:val="000000"/>
-          <w:kern w:val="0"/>
-          <w:szCs w:val="24"/>
-          <w:lang w:val="fi-FI" w:eastAsia="en-ID"/>
-          <w14:ligatures w14:val="none"/>
-        </w:rPr>
-        <w:t>}</w:t>
+        <w:t xml:space="preserve"> {agama}</w:t>
       </w:r>
     </w:p>
     <w:p>
@@ -1050,7 +501,6 @@
           <w14:ligatures w14:val="none"/>
         </w:rPr>
       </w:pPr>
-      <w:proofErr w:type="spellStart"/>
       <w:r>
         <w:rPr>
           <w:rFonts w:eastAsia="Times New Roman" w:cs="Times New Roman"/>
@@ -1062,7 +512,6 @@
         </w:rPr>
         <w:t>Pekerjaan</w:t>
       </w:r>
-      <w:proofErr w:type="spellEnd"/>
       <w:r>
         <w:rPr>
           <w:rFonts w:eastAsia="Times New Roman" w:cs="Times New Roman"/>
@@ -1105,31 +554,7 @@
           <w:lang w:val="fi-FI" w:eastAsia="en-ID"/>
           <w14:ligatures w14:val="none"/>
         </w:rPr>
-        <w:t xml:space="preserve"> {</w:t>
-      </w:r>
-      <w:proofErr w:type="spellStart"/>
-      <w:r>
-        <w:rPr>
-          <w:rFonts w:eastAsia="Times New Roman" w:cs="Times New Roman"/>
-          <w:color w:val="000000"/>
-          <w:kern w:val="0"/>
-          <w:szCs w:val="24"/>
-          <w:lang w:val="fi-FI" w:eastAsia="en-ID"/>
-          <w14:ligatures w14:val="none"/>
-        </w:rPr>
-        <w:t>work</w:t>
-      </w:r>
-      <w:proofErr w:type="spellEnd"/>
-      <w:r>
-        <w:rPr>
-          <w:rFonts w:eastAsia="Times New Roman" w:cs="Times New Roman"/>
-          <w:color w:val="000000"/>
-          <w:kern w:val="0"/>
-          <w:szCs w:val="24"/>
-          <w:lang w:val="fi-FI" w:eastAsia="en-ID"/>
-          <w14:ligatures w14:val="none"/>
-        </w:rPr>
-        <w:t>}</w:t>
+        <w:t xml:space="preserve"> {work}</w:t>
       </w:r>
     </w:p>
     <w:p>
@@ -1208,31 +633,7 @@
           <w:lang w:val="fi-FI" w:eastAsia="en-ID"/>
           <w14:ligatures w14:val="none"/>
         </w:rPr>
-        <w:t xml:space="preserve"> {</w:t>
-      </w:r>
-      <w:proofErr w:type="spellStart"/>
-      <w:r>
-        <w:rPr>
-          <w:rFonts w:eastAsia="Times New Roman" w:cs="Times New Roman"/>
-          <w:color w:val="000000"/>
-          <w:kern w:val="0"/>
-          <w:szCs w:val="24"/>
-          <w:lang w:val="fi-FI" w:eastAsia="en-ID"/>
-          <w14:ligatures w14:val="none"/>
-        </w:rPr>
-        <w:t>nik</w:t>
-      </w:r>
-      <w:proofErr w:type="spellEnd"/>
-      <w:r>
-        <w:rPr>
-          <w:rFonts w:eastAsia="Times New Roman" w:cs="Times New Roman"/>
-          <w:color w:val="000000"/>
-          <w:kern w:val="0"/>
-          <w:szCs w:val="24"/>
-          <w:lang w:val="fi-FI" w:eastAsia="en-ID"/>
-          <w14:ligatures w14:val="none"/>
-        </w:rPr>
-        <w:t>}</w:t>
+        <w:t xml:space="preserve"> {nik}</w:t>
       </w:r>
     </w:p>
     <w:p>
@@ -1256,21 +657,8 @@
           <w:lang w:val="fi-FI" w:eastAsia="en-ID"/>
           <w14:ligatures w14:val="none"/>
         </w:rPr>
-        <w:t xml:space="preserve">Status </w:t>
-      </w:r>
-      <w:proofErr w:type="spellStart"/>
-      <w:r>
-        <w:rPr>
-          <w:rFonts w:eastAsia="Times New Roman" w:cs="Times New Roman"/>
-          <w:color w:val="000000"/>
-          <w:kern w:val="0"/>
-          <w:szCs w:val="24"/>
-          <w:lang w:val="fi-FI" w:eastAsia="en-ID"/>
-          <w14:ligatures w14:val="none"/>
-        </w:rPr>
-        <w:t>Perkawinan</w:t>
-      </w:r>
-      <w:proofErr w:type="spellEnd"/>
+        <w:t>Status Perkawinan</w:t>
+      </w:r>
       <w:r>
         <w:rPr>
           <w:rFonts w:eastAsia="Times New Roman" w:cs="Times New Roman"/>
@@ -1302,31 +690,29 @@
           <w:lang w:val="fi-FI" w:eastAsia="en-ID"/>
           <w14:ligatures w14:val="none"/>
         </w:rPr>
-        <w:t xml:space="preserve"> {</w:t>
-      </w:r>
-      <w:proofErr w:type="spellStart"/>
-      <w:r>
-        <w:rPr>
-          <w:rFonts w:eastAsia="Times New Roman" w:cs="Times New Roman"/>
-          <w:color w:val="000000"/>
-          <w:kern w:val="0"/>
-          <w:szCs w:val="24"/>
-          <w:lang w:val="fi-FI" w:eastAsia="en-ID"/>
-          <w14:ligatures w14:val="none"/>
-        </w:rPr>
-        <w:t>stnkh</w:t>
-      </w:r>
-      <w:proofErr w:type="spellEnd"/>
-      <w:r>
-        <w:rPr>
-          <w:rFonts w:eastAsia="Times New Roman" w:cs="Times New Roman"/>
-          <w:color w:val="000000"/>
-          <w:kern w:val="0"/>
-          <w:szCs w:val="24"/>
-          <w:lang w:val="fi-FI" w:eastAsia="en-ID"/>
-          <w14:ligatures w14:val="none"/>
-        </w:rPr>
-        <w:t>}</w:t>
+        <w:t xml:space="preserve"> {st</w:t>
+      </w:r>
+      <w:r>
+        <w:rPr>
+          <w:rFonts w:eastAsia="Times New Roman" w:cs="Times New Roman"/>
+          <w:color w:val="000000"/>
+          <w:kern w:val="0"/>
+          <w:szCs w:val="24"/>
+          <w:lang w:val="fi-FI" w:eastAsia="en-ID"/>
+          <w14:ligatures w14:val="none"/>
+        </w:rPr>
+        <w:t>s</w:t>
+      </w:r>
+      <w:r>
+        <w:rPr>
+          <w:rFonts w:eastAsia="Times New Roman" w:cs="Times New Roman"/>
+          <w:color w:val="000000"/>
+          <w:kern w:val="0"/>
+          <w:szCs w:val="24"/>
+          <w:lang w:val="fi-FI" w:eastAsia="en-ID"/>
+          <w14:ligatures w14:val="none"/>
+        </w:rPr>
+        <w:t>nkh}</w:t>
       </w:r>
     </w:p>
     <w:p>
@@ -1341,7 +727,6 @@
           <w14:ligatures w14:val="none"/>
         </w:rPr>
       </w:pPr>
-      <w:proofErr w:type="spellStart"/>
       <w:r>
         <w:rPr>
           <w:rFonts w:eastAsia="Times New Roman" w:cs="Times New Roman"/>
@@ -1353,7 +738,6 @@
         </w:rPr>
         <w:t>Alamat</w:t>
       </w:r>
-      <w:proofErr w:type="spellEnd"/>
       <w:r>
         <w:rPr>
           <w:rFonts w:eastAsia="Times New Roman" w:cs="Times New Roman"/>
@@ -1407,31 +791,7 @@
           <w:lang w:val="fi-FI" w:eastAsia="en-ID"/>
           <w14:ligatures w14:val="none"/>
         </w:rPr>
-        <w:t>{</w:t>
-      </w:r>
-      <w:proofErr w:type="spellStart"/>
-      <w:r>
-        <w:rPr>
-          <w:rFonts w:eastAsia="Times New Roman" w:cs="Times New Roman"/>
-          <w:color w:val="000000"/>
-          <w:kern w:val="0"/>
-          <w:szCs w:val="24"/>
-          <w:lang w:val="fi-FI" w:eastAsia="en-ID"/>
-          <w14:ligatures w14:val="none"/>
-        </w:rPr>
-        <w:t>alamat</w:t>
-      </w:r>
-      <w:proofErr w:type="spellEnd"/>
-      <w:r>
-        <w:rPr>
-          <w:rFonts w:eastAsia="Times New Roman" w:cs="Times New Roman"/>
-          <w:color w:val="000000"/>
-          <w:kern w:val="0"/>
-          <w:szCs w:val="24"/>
-          <w:lang w:val="fi-FI" w:eastAsia="en-ID"/>
-          <w14:ligatures w14:val="none"/>
-        </w:rPr>
-        <w:t>}</w:t>
+        <w:t>{alamat}</w:t>
       </w:r>
     </w:p>
     <w:p>
@@ -1446,293 +806,16 @@
           <w14:ligatures w14:val="none"/>
         </w:rPr>
       </w:pPr>
-      <w:proofErr w:type="spellStart"/>
-      <w:r>
-        <w:rPr>
-          <w:rFonts w:eastAsia="Times New Roman" w:cs="Times New Roman"/>
-          <w:color w:val="000000"/>
-          <w:kern w:val="0"/>
-          <w:szCs w:val="24"/>
-          <w:lang w:val="fi-FI" w:eastAsia="en-ID"/>
-          <w14:ligatures w14:val="none"/>
-        </w:rPr>
-        <w:t>Menerangkan</w:t>
-      </w:r>
-      <w:proofErr w:type="spellEnd"/>
-      <w:r>
-        <w:rPr>
-          <w:rFonts w:eastAsia="Times New Roman" w:cs="Times New Roman"/>
-          <w:color w:val="000000"/>
-          <w:kern w:val="0"/>
-          <w:szCs w:val="24"/>
-          <w:lang w:val="fi-FI" w:eastAsia="en-ID"/>
-          <w14:ligatures w14:val="none"/>
-        </w:rPr>
-        <w:t xml:space="preserve"> </w:t>
-      </w:r>
-      <w:proofErr w:type="spellStart"/>
-      <w:r>
-        <w:rPr>
-          <w:rFonts w:eastAsia="Times New Roman" w:cs="Times New Roman"/>
-          <w:color w:val="000000"/>
-          <w:kern w:val="0"/>
-          <w:szCs w:val="24"/>
-          <w:lang w:val="fi-FI" w:eastAsia="en-ID"/>
-          <w14:ligatures w14:val="none"/>
-        </w:rPr>
-        <w:t>bahwa</w:t>
-      </w:r>
-      <w:proofErr w:type="spellEnd"/>
-      <w:r>
-        <w:rPr>
-          <w:rFonts w:eastAsia="Times New Roman" w:cs="Times New Roman"/>
-          <w:color w:val="000000"/>
-          <w:kern w:val="0"/>
-          <w:szCs w:val="24"/>
-          <w:lang w:val="fi-FI" w:eastAsia="en-ID"/>
-          <w14:ligatures w14:val="none"/>
-        </w:rPr>
-        <w:t xml:space="preserve"> </w:t>
-      </w:r>
-      <w:proofErr w:type="spellStart"/>
-      <w:r>
-        <w:rPr>
-          <w:rFonts w:eastAsia="Times New Roman" w:cs="Times New Roman"/>
-          <w:color w:val="000000"/>
-          <w:kern w:val="0"/>
-          <w:szCs w:val="24"/>
-          <w:lang w:val="fi-FI" w:eastAsia="en-ID"/>
-          <w14:ligatures w14:val="none"/>
-        </w:rPr>
-        <w:t>yang</w:t>
-      </w:r>
-      <w:proofErr w:type="spellEnd"/>
-      <w:r>
-        <w:rPr>
-          <w:rFonts w:eastAsia="Times New Roman" w:cs="Times New Roman"/>
-          <w:color w:val="000000"/>
-          <w:kern w:val="0"/>
-          <w:szCs w:val="24"/>
-          <w:lang w:val="fi-FI" w:eastAsia="en-ID"/>
-          <w14:ligatures w14:val="none"/>
-        </w:rPr>
-        <w:t xml:space="preserve"> </w:t>
-      </w:r>
-      <w:proofErr w:type="spellStart"/>
-      <w:r>
-        <w:rPr>
-          <w:rFonts w:eastAsia="Times New Roman" w:cs="Times New Roman"/>
-          <w:color w:val="000000"/>
-          <w:kern w:val="0"/>
-          <w:szCs w:val="24"/>
-          <w:lang w:val="fi-FI" w:eastAsia="en-ID"/>
-          <w14:ligatures w14:val="none"/>
-        </w:rPr>
-        <w:t>namanya</w:t>
-      </w:r>
-      <w:proofErr w:type="spellEnd"/>
-      <w:r>
-        <w:rPr>
-          <w:rFonts w:eastAsia="Times New Roman" w:cs="Times New Roman"/>
-          <w:color w:val="000000"/>
-          <w:kern w:val="0"/>
-          <w:szCs w:val="24"/>
-          <w:lang w:val="fi-FI" w:eastAsia="en-ID"/>
-          <w14:ligatures w14:val="none"/>
-        </w:rPr>
-        <w:t xml:space="preserve"> </w:t>
-      </w:r>
-      <w:proofErr w:type="spellStart"/>
-      <w:r>
-        <w:rPr>
-          <w:rFonts w:eastAsia="Times New Roman" w:cs="Times New Roman"/>
-          <w:color w:val="000000"/>
-          <w:kern w:val="0"/>
-          <w:szCs w:val="24"/>
-          <w:lang w:val="fi-FI" w:eastAsia="en-ID"/>
-          <w14:ligatures w14:val="none"/>
-        </w:rPr>
-        <w:t>tersebut</w:t>
-      </w:r>
-      <w:proofErr w:type="spellEnd"/>
-      <w:r>
-        <w:rPr>
-          <w:rFonts w:eastAsia="Times New Roman" w:cs="Times New Roman"/>
-          <w:color w:val="000000"/>
-          <w:kern w:val="0"/>
-          <w:szCs w:val="24"/>
-          <w:lang w:val="fi-FI" w:eastAsia="en-ID"/>
-          <w14:ligatures w14:val="none"/>
-        </w:rPr>
-        <w:t xml:space="preserve"> di </w:t>
-      </w:r>
-      <w:proofErr w:type="spellStart"/>
-      <w:r>
-        <w:rPr>
-          <w:rFonts w:eastAsia="Times New Roman" w:cs="Times New Roman"/>
-          <w:color w:val="000000"/>
-          <w:kern w:val="0"/>
-          <w:szCs w:val="24"/>
-          <w:lang w:val="fi-FI" w:eastAsia="en-ID"/>
-          <w14:ligatures w14:val="none"/>
-        </w:rPr>
-        <w:t>atas</w:t>
-      </w:r>
-      <w:proofErr w:type="spellEnd"/>
-      <w:r>
-        <w:rPr>
-          <w:rFonts w:eastAsia="Times New Roman" w:cs="Times New Roman"/>
-          <w:color w:val="000000"/>
-          <w:kern w:val="0"/>
-          <w:szCs w:val="24"/>
-          <w:lang w:val="fi-FI" w:eastAsia="en-ID"/>
-          <w14:ligatures w14:val="none"/>
-        </w:rPr>
-        <w:t xml:space="preserve"> </w:t>
-      </w:r>
-      <w:proofErr w:type="spellStart"/>
-      <w:r>
-        <w:rPr>
-          <w:rFonts w:eastAsia="Times New Roman" w:cs="Times New Roman"/>
-          <w:color w:val="000000"/>
-          <w:kern w:val="0"/>
-          <w:szCs w:val="24"/>
-          <w:lang w:val="fi-FI" w:eastAsia="en-ID"/>
-          <w14:ligatures w14:val="none"/>
-        </w:rPr>
-        <w:t>benar</w:t>
-      </w:r>
-      <w:proofErr w:type="spellEnd"/>
-      <w:r>
-        <w:rPr>
-          <w:rFonts w:eastAsia="Times New Roman" w:cs="Times New Roman"/>
-          <w:color w:val="000000"/>
-          <w:kern w:val="0"/>
-          <w:szCs w:val="24"/>
-          <w:lang w:val="fi-FI" w:eastAsia="en-ID"/>
-          <w14:ligatures w14:val="none"/>
-        </w:rPr>
-        <w:t xml:space="preserve"> </w:t>
-      </w:r>
-      <w:proofErr w:type="spellStart"/>
-      <w:r>
-        <w:rPr>
-          <w:rFonts w:eastAsia="Times New Roman" w:cs="Times New Roman"/>
-          <w:color w:val="000000"/>
-          <w:kern w:val="0"/>
-          <w:szCs w:val="24"/>
-          <w:lang w:val="fi-FI" w:eastAsia="en-ID"/>
-          <w14:ligatures w14:val="none"/>
-        </w:rPr>
-        <w:t>warga</w:t>
-      </w:r>
-      <w:proofErr w:type="spellEnd"/>
-      <w:r>
-        <w:rPr>
-          <w:rFonts w:eastAsia="Times New Roman" w:cs="Times New Roman"/>
-          <w:color w:val="000000"/>
-          <w:kern w:val="0"/>
-          <w:szCs w:val="24"/>
-          <w:lang w:val="fi-FI" w:eastAsia="en-ID"/>
-          <w14:ligatures w14:val="none"/>
-        </w:rPr>
-        <w:t xml:space="preserve"> </w:t>
-      </w:r>
-      <w:proofErr w:type="spellStart"/>
-      <w:r>
-        <w:rPr>
-          <w:rFonts w:eastAsia="Times New Roman" w:cs="Times New Roman"/>
-          <w:color w:val="000000"/>
-          <w:kern w:val="0"/>
-          <w:szCs w:val="24"/>
-          <w:lang w:val="fi-FI" w:eastAsia="en-ID"/>
-          <w14:ligatures w14:val="none"/>
-        </w:rPr>
-        <w:t>kami</w:t>
-      </w:r>
-      <w:proofErr w:type="spellEnd"/>
-      <w:r>
-        <w:rPr>
-          <w:rFonts w:eastAsia="Times New Roman" w:cs="Times New Roman"/>
-          <w:color w:val="000000"/>
-          <w:kern w:val="0"/>
-          <w:szCs w:val="24"/>
-          <w:lang w:val="fi-FI" w:eastAsia="en-ID"/>
-          <w14:ligatures w14:val="none"/>
-        </w:rPr>
-        <w:t xml:space="preserve"> </w:t>
-      </w:r>
-      <w:proofErr w:type="spellStart"/>
-      <w:r>
-        <w:rPr>
-          <w:rFonts w:eastAsia="Times New Roman" w:cs="Times New Roman"/>
-          <w:color w:val="000000"/>
-          <w:kern w:val="0"/>
-          <w:szCs w:val="24"/>
-          <w:lang w:val="fi-FI" w:eastAsia="en-ID"/>
-          <w14:ligatures w14:val="none"/>
-        </w:rPr>
-        <w:t>yang</w:t>
-      </w:r>
-      <w:proofErr w:type="spellEnd"/>
-      <w:r>
-        <w:rPr>
-          <w:rFonts w:eastAsia="Times New Roman" w:cs="Times New Roman"/>
-          <w:color w:val="000000"/>
-          <w:kern w:val="0"/>
-          <w:szCs w:val="24"/>
-          <w:lang w:val="fi-FI" w:eastAsia="en-ID"/>
-          <w14:ligatures w14:val="none"/>
-        </w:rPr>
-        <w:t xml:space="preserve"> </w:t>
-      </w:r>
-      <w:proofErr w:type="spellStart"/>
-      <w:r>
-        <w:rPr>
-          <w:rFonts w:eastAsia="Times New Roman" w:cs="Times New Roman"/>
-          <w:color w:val="000000"/>
-          <w:kern w:val="0"/>
-          <w:szCs w:val="24"/>
-          <w:lang w:val="fi-FI" w:eastAsia="en-ID"/>
-          <w14:ligatures w14:val="none"/>
-        </w:rPr>
-        <w:t>bertempat</w:t>
-      </w:r>
-      <w:proofErr w:type="spellEnd"/>
-      <w:r>
-        <w:rPr>
-          <w:rFonts w:eastAsia="Times New Roman" w:cs="Times New Roman"/>
-          <w:color w:val="000000"/>
-          <w:kern w:val="0"/>
-          <w:szCs w:val="24"/>
-          <w:lang w:val="fi-FI" w:eastAsia="en-ID"/>
-          <w14:ligatures w14:val="none"/>
-        </w:rPr>
-        <w:t xml:space="preserve"> </w:t>
-      </w:r>
-      <w:proofErr w:type="spellStart"/>
-      <w:r>
-        <w:rPr>
-          <w:rFonts w:eastAsia="Times New Roman" w:cs="Times New Roman"/>
-          <w:color w:val="000000"/>
-          <w:kern w:val="0"/>
-          <w:szCs w:val="24"/>
-          <w:lang w:val="fi-FI" w:eastAsia="en-ID"/>
-          <w14:ligatures w14:val="none"/>
-        </w:rPr>
-        <w:t>tinggal</w:t>
-      </w:r>
-      <w:proofErr w:type="spellEnd"/>
-      <w:r>
-        <w:rPr>
-          <w:rFonts w:eastAsia="Times New Roman" w:cs="Times New Roman"/>
-          <w:color w:val="000000"/>
-          <w:kern w:val="0"/>
-          <w:szCs w:val="24"/>
-          <w:lang w:val="fi-FI" w:eastAsia="en-ID"/>
-          <w14:ligatures w14:val="none"/>
-        </w:rPr>
-        <w:t xml:space="preserve"> </w:t>
+      <w:r>
+        <w:rPr>
+          <w:rFonts w:eastAsia="Times New Roman" w:cs="Times New Roman"/>
+          <w:color w:val="000000"/>
+          <w:kern w:val="0"/>
+          <w:szCs w:val="24"/>
+          <w:lang w:val="fi-FI" w:eastAsia="en-ID"/>
+          <w14:ligatures w14:val="none"/>
+        </w:rPr>
+        <w:t xml:space="preserve">Menerangkan bahwa yang namanya tersebut di atas benar warga kami yang bertempat tinggal </w:t>
       </w:r>
       <w:r>
         <w:rPr>
@@ -1752,29 +835,7 @@
           <w:lang w:val="fi-FI" w:eastAsia="en-ID"/>
           <w14:ligatures w14:val="none"/>
         </w:rPr>
-        <w:t>{</w:t>
-      </w:r>
-      <w:proofErr w:type="spellStart"/>
-      <w:r>
-        <w:rPr>
-          <w:rFonts w:eastAsia="Times New Roman" w:cs="Times New Roman"/>
-          <w:kern w:val="0"/>
-          <w:szCs w:val="24"/>
-          <w:lang w:val="fi-FI" w:eastAsia="en-ID"/>
-          <w14:ligatures w14:val="none"/>
-        </w:rPr>
-        <w:t>alamat</w:t>
-      </w:r>
-      <w:proofErr w:type="spellEnd"/>
-      <w:r>
-        <w:rPr>
-          <w:rFonts w:eastAsia="Times New Roman" w:cs="Times New Roman"/>
-          <w:kern w:val="0"/>
-          <w:szCs w:val="24"/>
-          <w:lang w:val="fi-FI" w:eastAsia="en-ID"/>
-          <w14:ligatures w14:val="none"/>
-        </w:rPr>
-        <w:t>}</w:t>
+        <w:t>{alamat}</w:t>
       </w:r>
       <w:r>
         <w:rPr>
@@ -1795,162 +856,18 @@
           <w:lang w:val="fi-FI" w:eastAsia="en-ID"/>
           <w14:ligatures w14:val="none"/>
         </w:rPr>
-        <w:t xml:space="preserve"> </w:t>
-      </w:r>
-      <w:proofErr w:type="spellStart"/>
-      <w:r>
-        <w:rPr>
-          <w:rFonts w:eastAsia="Times New Roman" w:cs="Times New Roman"/>
-          <w:color w:val="000000"/>
-          <w:kern w:val="0"/>
-          <w:szCs w:val="24"/>
-          <w:lang w:val="fi-FI" w:eastAsia="en-ID"/>
-          <w14:ligatures w14:val="none"/>
-        </w:rPr>
-        <w:t>Desa</w:t>
-      </w:r>
-      <w:proofErr w:type="spellEnd"/>
-      <w:r>
-        <w:rPr>
-          <w:rFonts w:eastAsia="Times New Roman" w:cs="Times New Roman"/>
-          <w:color w:val="000000"/>
-          <w:kern w:val="0"/>
-          <w:szCs w:val="24"/>
-          <w:lang w:val="fi-FI" w:eastAsia="en-ID"/>
-          <w14:ligatures w14:val="none"/>
-        </w:rPr>
-        <w:t xml:space="preserve"> </w:t>
-      </w:r>
-      <w:proofErr w:type="spellStart"/>
-      <w:r>
-        <w:rPr>
-          <w:rFonts w:eastAsia="Times New Roman" w:cs="Times New Roman"/>
-          <w:color w:val="000000"/>
-          <w:kern w:val="0"/>
-          <w:szCs w:val="24"/>
-          <w:lang w:val="fi-FI" w:eastAsia="en-ID"/>
-          <w14:ligatures w14:val="none"/>
-        </w:rPr>
-        <w:t>Tamannyeleng</w:t>
-      </w:r>
-      <w:proofErr w:type="spellEnd"/>
-      <w:r>
-        <w:rPr>
-          <w:rFonts w:eastAsia="Times New Roman" w:cs="Times New Roman"/>
-          <w:color w:val="000000"/>
-          <w:kern w:val="0"/>
-          <w:szCs w:val="24"/>
-          <w:lang w:val="fi-FI" w:eastAsia="en-ID"/>
-          <w14:ligatures w14:val="none"/>
-        </w:rPr>
-        <w:t xml:space="preserve">, </w:t>
-      </w:r>
-      <w:proofErr w:type="spellStart"/>
-      <w:r>
-        <w:rPr>
-          <w:rFonts w:eastAsia="Times New Roman" w:cs="Times New Roman"/>
-          <w:color w:val="000000"/>
-          <w:kern w:val="0"/>
-          <w:szCs w:val="24"/>
-          <w:lang w:val="fi-FI" w:eastAsia="en-ID"/>
-          <w14:ligatures w14:val="none"/>
-        </w:rPr>
-        <w:t>Kecamatan</w:t>
-      </w:r>
-      <w:proofErr w:type="spellEnd"/>
-      <w:r>
-        <w:rPr>
-          <w:rFonts w:eastAsia="Times New Roman" w:cs="Times New Roman"/>
-          <w:color w:val="000000"/>
-          <w:kern w:val="0"/>
-          <w:szCs w:val="24"/>
-          <w:lang w:val="fi-FI" w:eastAsia="en-ID"/>
-          <w14:ligatures w14:val="none"/>
-        </w:rPr>
-        <w:t xml:space="preserve"> </w:t>
-      </w:r>
-      <w:proofErr w:type="spellStart"/>
-      <w:r>
-        <w:rPr>
-          <w:rFonts w:eastAsia="Times New Roman" w:cs="Times New Roman"/>
-          <w:color w:val="000000"/>
-          <w:kern w:val="0"/>
-          <w:szCs w:val="24"/>
-          <w:lang w:val="fi-FI" w:eastAsia="en-ID"/>
-          <w14:ligatures w14:val="none"/>
-        </w:rPr>
-        <w:t>Barombong</w:t>
-      </w:r>
-      <w:proofErr w:type="spellEnd"/>
-      <w:r>
-        <w:rPr>
-          <w:rFonts w:eastAsia="Times New Roman" w:cs="Times New Roman"/>
-          <w:color w:val="000000"/>
-          <w:kern w:val="0"/>
-          <w:szCs w:val="24"/>
-          <w:lang w:val="fi-FI" w:eastAsia="en-ID"/>
-          <w14:ligatures w14:val="none"/>
-        </w:rPr>
-        <w:t xml:space="preserve">, </w:t>
-      </w:r>
-      <w:proofErr w:type="spellStart"/>
-      <w:r>
-        <w:rPr>
-          <w:rFonts w:eastAsia="Times New Roman" w:cs="Times New Roman"/>
-          <w:color w:val="000000"/>
-          <w:kern w:val="0"/>
-          <w:szCs w:val="24"/>
-          <w:lang w:val="fi-FI" w:eastAsia="en-ID"/>
-          <w14:ligatures w14:val="none"/>
-        </w:rPr>
-        <w:t>Kab.Gowa</w:t>
-      </w:r>
-      <w:proofErr w:type="spellEnd"/>
-      <w:r>
-        <w:rPr>
-          <w:rFonts w:eastAsia="Times New Roman" w:cs="Times New Roman"/>
-          <w:color w:val="000000"/>
-          <w:kern w:val="0"/>
-          <w:szCs w:val="24"/>
-          <w:lang w:val="fi-FI" w:eastAsia="en-ID"/>
-          <w14:ligatures w14:val="none"/>
-        </w:rPr>
-        <w:t xml:space="preserve">, </w:t>
-      </w:r>
-      <w:r>
-        <w:rPr>
-          <w:rFonts w:eastAsia="Times New Roman" w:cs="Times New Roman"/>
-          <w:color w:val="000000"/>
-          <w:kern w:val="0"/>
-          <w:szCs w:val="24"/>
-          <w:lang w:val="fi-FI" w:eastAsia="en-ID"/>
-          <w14:ligatures w14:val="none"/>
-        </w:rPr>
-        <w:t xml:space="preserve">saat </w:t>
-      </w:r>
-      <w:proofErr w:type="spellStart"/>
-      <w:r>
-        <w:rPr>
-          <w:rFonts w:eastAsia="Times New Roman" w:cs="Times New Roman"/>
-          <w:color w:val="000000"/>
-          <w:kern w:val="0"/>
-          <w:szCs w:val="24"/>
-          <w:lang w:val="fi-FI" w:eastAsia="en-ID"/>
-          <w14:ligatures w14:val="none"/>
-        </w:rPr>
-        <w:t>ini</w:t>
-      </w:r>
-      <w:proofErr w:type="spellEnd"/>
-      <w:r>
-        <w:rPr>
-          <w:rFonts w:eastAsia="Times New Roman" w:cs="Times New Roman"/>
-          <w:color w:val="000000"/>
-          <w:kern w:val="0"/>
-          <w:szCs w:val="24"/>
-          <w:lang w:val="fi-FI" w:eastAsia="en-ID"/>
-          <w14:ligatures w14:val="none"/>
-        </w:rPr>
-        <w:t xml:space="preserve"> _________</w:t>
+        <w:t xml:space="preserve"> Desa Tamannyeleng, Kecamatan Barombong, Kab.Gowa, </w:t>
+      </w:r>
+      <w:r>
+        <w:rPr>
+          <w:rFonts w:eastAsia="Times New Roman" w:cs="Times New Roman"/>
+          <w:color w:val="000000"/>
+          <w:kern w:val="0"/>
+          <w:szCs w:val="24"/>
+          <w:lang w:val="fi-FI" w:eastAsia="en-ID"/>
+          <w14:ligatures w14:val="none"/>
+        </w:rPr>
+        <w:t>saat ini _________</w:t>
       </w:r>
       <w:r>
         <w:rPr>
@@ -1976,269 +893,16 @@
           <w14:ligatures w14:val="none"/>
         </w:rPr>
       </w:pPr>
-      <w:proofErr w:type="spellStart"/>
-      <w:r>
-        <w:rPr>
-          <w:rFonts w:eastAsia="Times New Roman" w:cs="Times New Roman"/>
-          <w:color w:val="000000"/>
-          <w:kern w:val="0"/>
-          <w:szCs w:val="24"/>
-          <w:lang w:val="fi-FI" w:eastAsia="en-ID"/>
-          <w14:ligatures w14:val="none"/>
-        </w:rPr>
-        <w:t>Demikian</w:t>
-      </w:r>
-      <w:proofErr w:type="spellEnd"/>
-      <w:r>
-        <w:rPr>
-          <w:rFonts w:eastAsia="Times New Roman" w:cs="Times New Roman"/>
-          <w:color w:val="000000"/>
-          <w:kern w:val="0"/>
-          <w:szCs w:val="24"/>
-          <w:lang w:val="fi-FI" w:eastAsia="en-ID"/>
-          <w14:ligatures w14:val="none"/>
-        </w:rPr>
-        <w:t xml:space="preserve"> Surat </w:t>
-      </w:r>
-      <w:proofErr w:type="spellStart"/>
-      <w:r>
-        <w:rPr>
-          <w:rFonts w:eastAsia="Times New Roman" w:cs="Times New Roman"/>
-          <w:color w:val="000000"/>
-          <w:kern w:val="0"/>
-          <w:szCs w:val="24"/>
-          <w:lang w:val="fi-FI" w:eastAsia="en-ID"/>
-          <w14:ligatures w14:val="none"/>
-        </w:rPr>
-        <w:t>Keterangan</w:t>
-      </w:r>
-      <w:proofErr w:type="spellEnd"/>
-      <w:r>
-        <w:rPr>
-          <w:rFonts w:eastAsia="Times New Roman" w:cs="Times New Roman"/>
-          <w:color w:val="000000"/>
-          <w:kern w:val="0"/>
-          <w:szCs w:val="24"/>
-          <w:lang w:val="fi-FI" w:eastAsia="en-ID"/>
-          <w14:ligatures w14:val="none"/>
-        </w:rPr>
-        <w:t xml:space="preserve"> </w:t>
-      </w:r>
-      <w:proofErr w:type="spellStart"/>
-      <w:r>
-        <w:rPr>
-          <w:rFonts w:eastAsia="Times New Roman" w:cs="Times New Roman"/>
-          <w:color w:val="000000"/>
-          <w:kern w:val="0"/>
-          <w:szCs w:val="24"/>
-          <w:lang w:val="fi-FI" w:eastAsia="en-ID"/>
-          <w14:ligatures w14:val="none"/>
-        </w:rPr>
-        <w:t>ini</w:t>
-      </w:r>
-      <w:proofErr w:type="spellEnd"/>
-      <w:r>
-        <w:rPr>
-          <w:rFonts w:eastAsia="Times New Roman" w:cs="Times New Roman"/>
-          <w:color w:val="000000"/>
-          <w:kern w:val="0"/>
-          <w:szCs w:val="24"/>
-          <w:lang w:val="fi-FI" w:eastAsia="en-ID"/>
-          <w14:ligatures w14:val="none"/>
-        </w:rPr>
-        <w:t xml:space="preserve"> </w:t>
-      </w:r>
-      <w:proofErr w:type="spellStart"/>
-      <w:r>
-        <w:rPr>
-          <w:rFonts w:eastAsia="Times New Roman" w:cs="Times New Roman"/>
-          <w:color w:val="000000"/>
-          <w:kern w:val="0"/>
-          <w:szCs w:val="24"/>
-          <w:lang w:val="fi-FI" w:eastAsia="en-ID"/>
-          <w14:ligatures w14:val="none"/>
-        </w:rPr>
-        <w:t>kami</w:t>
-      </w:r>
-      <w:proofErr w:type="spellEnd"/>
-      <w:r>
-        <w:rPr>
-          <w:rFonts w:eastAsia="Times New Roman" w:cs="Times New Roman"/>
-          <w:color w:val="000000"/>
-          <w:kern w:val="0"/>
-          <w:szCs w:val="24"/>
-          <w:lang w:val="fi-FI" w:eastAsia="en-ID"/>
-          <w14:ligatures w14:val="none"/>
-        </w:rPr>
-        <w:t xml:space="preserve"> </w:t>
-      </w:r>
-      <w:proofErr w:type="spellStart"/>
-      <w:r>
-        <w:rPr>
-          <w:rFonts w:eastAsia="Times New Roman" w:cs="Times New Roman"/>
-          <w:color w:val="000000"/>
-          <w:kern w:val="0"/>
-          <w:szCs w:val="24"/>
-          <w:lang w:val="fi-FI" w:eastAsia="en-ID"/>
-          <w14:ligatures w14:val="none"/>
-        </w:rPr>
-        <w:t>buat</w:t>
-      </w:r>
-      <w:proofErr w:type="spellEnd"/>
-      <w:r>
-        <w:rPr>
-          <w:rFonts w:eastAsia="Times New Roman" w:cs="Times New Roman"/>
-          <w:color w:val="000000"/>
-          <w:kern w:val="0"/>
-          <w:szCs w:val="24"/>
-          <w:lang w:val="fi-FI" w:eastAsia="en-ID"/>
-          <w14:ligatures w14:val="none"/>
-        </w:rPr>
-        <w:t xml:space="preserve"> </w:t>
-      </w:r>
-      <w:proofErr w:type="spellStart"/>
-      <w:r>
-        <w:rPr>
-          <w:rFonts w:eastAsia="Times New Roman" w:cs="Times New Roman"/>
-          <w:color w:val="000000"/>
-          <w:kern w:val="0"/>
-          <w:szCs w:val="24"/>
-          <w:lang w:val="fi-FI" w:eastAsia="en-ID"/>
-          <w14:ligatures w14:val="none"/>
-        </w:rPr>
-        <w:t>dengan</w:t>
-      </w:r>
-      <w:proofErr w:type="spellEnd"/>
-      <w:r>
-        <w:rPr>
-          <w:rFonts w:eastAsia="Times New Roman" w:cs="Times New Roman"/>
-          <w:color w:val="000000"/>
-          <w:kern w:val="0"/>
-          <w:szCs w:val="24"/>
-          <w:lang w:val="fi-FI" w:eastAsia="en-ID"/>
-          <w14:ligatures w14:val="none"/>
-        </w:rPr>
-        <w:t xml:space="preserve"> </w:t>
-      </w:r>
-      <w:proofErr w:type="spellStart"/>
-      <w:r>
-        <w:rPr>
-          <w:rFonts w:eastAsia="Times New Roman" w:cs="Times New Roman"/>
-          <w:color w:val="000000"/>
-          <w:kern w:val="0"/>
-          <w:szCs w:val="24"/>
-          <w:lang w:val="fi-FI" w:eastAsia="en-ID"/>
-          <w14:ligatures w14:val="none"/>
-        </w:rPr>
-        <w:t>sebenar-benarnya</w:t>
-      </w:r>
-      <w:proofErr w:type="spellEnd"/>
-      <w:r>
-        <w:rPr>
-          <w:rFonts w:eastAsia="Times New Roman" w:cs="Times New Roman"/>
-          <w:color w:val="000000"/>
-          <w:kern w:val="0"/>
-          <w:szCs w:val="24"/>
-          <w:lang w:val="fi-FI" w:eastAsia="en-ID"/>
-          <w14:ligatures w14:val="none"/>
-        </w:rPr>
-        <w:t xml:space="preserve"> </w:t>
-      </w:r>
-      <w:proofErr w:type="spellStart"/>
-      <w:r>
-        <w:rPr>
-          <w:rFonts w:eastAsia="Times New Roman" w:cs="Times New Roman"/>
-          <w:color w:val="000000"/>
-          <w:kern w:val="0"/>
-          <w:szCs w:val="24"/>
-          <w:lang w:val="fi-FI" w:eastAsia="en-ID"/>
-          <w14:ligatures w14:val="none"/>
-        </w:rPr>
-        <w:t>untuk</w:t>
-      </w:r>
-      <w:proofErr w:type="spellEnd"/>
-      <w:r>
-        <w:rPr>
-          <w:rFonts w:eastAsia="Times New Roman" w:cs="Times New Roman"/>
-          <w:color w:val="000000"/>
-          <w:kern w:val="0"/>
-          <w:szCs w:val="24"/>
-          <w:lang w:val="fi-FI" w:eastAsia="en-ID"/>
-          <w14:ligatures w14:val="none"/>
-        </w:rPr>
-        <w:t xml:space="preserve"> </w:t>
-      </w:r>
-      <w:proofErr w:type="spellStart"/>
-      <w:r>
-        <w:rPr>
-          <w:rFonts w:eastAsia="Times New Roman" w:cs="Times New Roman"/>
-          <w:color w:val="000000"/>
-          <w:kern w:val="0"/>
-          <w:szCs w:val="24"/>
-          <w:lang w:val="fi-FI" w:eastAsia="en-ID"/>
-          <w14:ligatures w14:val="none"/>
-        </w:rPr>
-        <w:t>dipergunakan</w:t>
-      </w:r>
-      <w:proofErr w:type="spellEnd"/>
-      <w:r>
-        <w:rPr>
-          <w:rFonts w:eastAsia="Times New Roman" w:cs="Times New Roman"/>
-          <w:color w:val="000000"/>
-          <w:kern w:val="0"/>
-          <w:szCs w:val="24"/>
-          <w:lang w:val="fi-FI" w:eastAsia="en-ID"/>
-          <w14:ligatures w14:val="none"/>
-        </w:rPr>
-        <w:t xml:space="preserve"> </w:t>
-      </w:r>
-      <w:proofErr w:type="spellStart"/>
-      <w:r>
-        <w:rPr>
-          <w:rFonts w:eastAsia="Times New Roman" w:cs="Times New Roman"/>
-          <w:color w:val="000000"/>
-          <w:kern w:val="0"/>
-          <w:szCs w:val="24"/>
-          <w:lang w:val="fi-FI" w:eastAsia="en-ID"/>
-          <w14:ligatures w14:val="none"/>
-        </w:rPr>
-        <w:t>sebagaimana</w:t>
-      </w:r>
-      <w:proofErr w:type="spellEnd"/>
-      <w:r>
-        <w:rPr>
-          <w:rFonts w:eastAsia="Times New Roman" w:cs="Times New Roman"/>
-          <w:color w:val="000000"/>
-          <w:kern w:val="0"/>
-          <w:szCs w:val="24"/>
-          <w:lang w:val="fi-FI" w:eastAsia="en-ID"/>
-          <w14:ligatures w14:val="none"/>
-        </w:rPr>
-        <w:t xml:space="preserve"> </w:t>
-      </w:r>
-      <w:proofErr w:type="spellStart"/>
-      <w:r>
-        <w:rPr>
-          <w:rFonts w:eastAsia="Times New Roman" w:cs="Times New Roman"/>
-          <w:color w:val="000000"/>
-          <w:kern w:val="0"/>
-          <w:szCs w:val="24"/>
-          <w:lang w:val="fi-FI" w:eastAsia="en-ID"/>
-          <w14:ligatures w14:val="none"/>
-        </w:rPr>
-        <w:t>mestinya</w:t>
-      </w:r>
-      <w:proofErr w:type="spellEnd"/>
-      <w:r>
-        <w:rPr>
-          <w:rFonts w:eastAsia="Times New Roman" w:cs="Times New Roman"/>
-          <w:color w:val="000000"/>
-          <w:kern w:val="0"/>
-          <w:szCs w:val="24"/>
-          <w:lang w:val="fi-FI" w:eastAsia="en-ID"/>
-          <w14:ligatures w14:val="none"/>
-        </w:rPr>
-        <w:t>.</w:t>
+      <w:r>
+        <w:rPr>
+          <w:rFonts w:eastAsia="Times New Roman" w:cs="Times New Roman"/>
+          <w:color w:val="000000"/>
+          <w:kern w:val="0"/>
+          <w:szCs w:val="24"/>
+          <w:lang w:val="fi-FI" w:eastAsia="en-ID"/>
+          <w14:ligatures w14:val="none"/>
+        </w:rPr>
+        <w:t>Demikian Surat Keterangan ini kami buat dengan sebenar-benarnya untuk dipergunakan sebagaimana mestinya.</w:t>
       </w:r>
     </w:p>
     <w:tbl>
@@ -2276,19 +940,11 @@
                 <w14:ligatures w14:val="none"/>
               </w:rPr>
             </w:pPr>
-            <w:proofErr w:type="spellStart"/>
             <w:r>
               <w:rPr>
                 <w:color w:val="000000"/>
               </w:rPr>
-              <w:t>Tamannyeleng</w:t>
-            </w:r>
-            <w:proofErr w:type="spellEnd"/>
-            <w:r>
-              <w:rPr>
-                <w:color w:val="000000"/>
-              </w:rPr>
-              <w:t xml:space="preserve">, </w:t>
+              <w:t xml:space="preserve">Tamannyeleng, </w:t>
             </w:r>
             <w:r>
               <w:rPr>
@@ -2316,7 +972,6 @@
                 <w14:ligatures w14:val="none"/>
               </w:rPr>
             </w:pPr>
-            <w:proofErr w:type="spellStart"/>
             <w:r>
               <w:rPr>
                 <w:rFonts w:eastAsia="Times New Roman" w:cs="Times New Roman"/>
@@ -2326,76 +981,14 @@
                 <w:lang w:eastAsia="en-ID"/>
                 <w14:ligatures w14:val="none"/>
               </w:rPr>
-              <w:t>Plh</w:t>
+              <w:t xml:space="preserve">Plh. Kepala Desa </w:t>
             </w:r>
-            <w:proofErr w:type="spellEnd"/>
-            <w:r>
-              <w:rPr>
-                <w:rFonts w:eastAsia="Times New Roman" w:cs="Times New Roman"/>
-                <w:color w:val="000000"/>
-                <w:kern w:val="0"/>
-                <w:szCs w:val="24"/>
-                <w:lang w:eastAsia="en-ID"/>
-                <w14:ligatures w14:val="none"/>
-              </w:rPr>
-              <w:t xml:space="preserve">. </w:t>
-            </w:r>
-            <w:proofErr w:type="spellStart"/>
-            <w:r>
-              <w:rPr>
-                <w:rFonts w:eastAsia="Times New Roman" w:cs="Times New Roman"/>
-                <w:color w:val="000000"/>
-                <w:kern w:val="0"/>
-                <w:szCs w:val="24"/>
-                <w:lang w:eastAsia="en-ID"/>
-                <w14:ligatures w14:val="none"/>
-              </w:rPr>
-              <w:t>Kepala</w:t>
-            </w:r>
-            <w:proofErr w:type="spellEnd"/>
-            <w:r>
-              <w:rPr>
-                <w:rFonts w:eastAsia="Times New Roman" w:cs="Times New Roman"/>
-                <w:color w:val="000000"/>
-                <w:kern w:val="0"/>
-                <w:szCs w:val="24"/>
-                <w:lang w:eastAsia="en-ID"/>
-                <w14:ligatures w14:val="none"/>
-              </w:rPr>
-              <w:t xml:space="preserve"> </w:t>
-            </w:r>
-            <w:proofErr w:type="spellStart"/>
-            <w:r>
-              <w:rPr>
-                <w:rFonts w:eastAsia="Times New Roman" w:cs="Times New Roman"/>
-                <w:color w:val="000000"/>
-                <w:kern w:val="0"/>
-                <w:szCs w:val="24"/>
-                <w:lang w:eastAsia="en-ID"/>
-                <w14:ligatures w14:val="none"/>
-              </w:rPr>
-              <w:t>Desa</w:t>
-            </w:r>
-            <w:proofErr w:type="spellEnd"/>
-            <w:r>
-              <w:rPr>
-                <w:rFonts w:eastAsia="Times New Roman" w:cs="Times New Roman"/>
-                <w:color w:val="000000"/>
-                <w:kern w:val="0"/>
-                <w:szCs w:val="24"/>
-                <w:lang w:eastAsia="en-ID"/>
-                <w14:ligatures w14:val="none"/>
-              </w:rPr>
-              <w:t xml:space="preserve"> </w:t>
-            </w:r>
-            <w:proofErr w:type="spellStart"/>
             <w:r>
               <w:rPr>
                 <w:lang w:eastAsia="en-ID"/>
               </w:rPr>
               <w:t>Tamannyeleng</w:t>
             </w:r>
-            <w:proofErr w:type="spellEnd"/>
           </w:p>
         </w:tc>
       </w:tr>
@@ -2448,7 +1041,6 @@
             <w:pPr>
               <w:jc w:val="center"/>
             </w:pPr>
-            <w:proofErr w:type="spellStart"/>
             <w:r>
               <w:rPr>
                 <w:rFonts w:eastAsia="Times New Roman" w:cs="Times New Roman"/>
@@ -2461,22 +1053,7 @@
                 <w:lang w:eastAsia="en-ID"/>
                 <w14:ligatures w14:val="none"/>
               </w:rPr>
-              <w:t>Masykur</w:t>
-            </w:r>
-            <w:proofErr w:type="spellEnd"/>
-            <w:r>
-              <w:rPr>
-                <w:rFonts w:eastAsia="Times New Roman" w:cs="Times New Roman"/>
-                <w:b/>
-                <w:bCs/>
-                <w:color w:val="000000"/>
-                <w:kern w:val="0"/>
-                <w:szCs w:val="24"/>
-                <w:u w:val="single"/>
-                <w:lang w:eastAsia="en-ID"/>
-                <w14:ligatures w14:val="none"/>
-              </w:rPr>
-              <w:t>, A. Ma.</w:t>
+              <w:t>Masykur, A. Ma.</w:t>
             </w:r>
           </w:p>
         </w:tc>

</xml_diff>